<commit_message>
Test + fichiers à zipper
</commit_message>
<xml_diff>
--- a/conception/Dossier de déploiement.docx
+++ b/conception/Dossier de déploiement.docx
@@ -37,7 +37,7 @@
         <w:rPr>
           <w:rtl w:val="0"/>
         </w:rPr>
-        <w:t xml:space="preserve">L’application est en Java Springboot. Elle sert à la gestion d’un parc informatique avec les ordinateurs, les smartphones et les périphériques leur étant liés. Il permet aussi d’affecter ces différents appareils aux collaborateurs et donc de garder une trace de la localisation des appareils. Cette application est utilisée par l’administration système, service de deux ou trois personnes, pour lui donner un outil créé en interne. C’est donc une nouvelle application que nous mettons en production.</w:t>
+        <w:t xml:space="preserve">Nouvelle application</w:t>
       </w:r>
     </w:p>
     <w:p>
@@ -49,6 +49,7 @@
         <w:rPr>
           <w:rtl w:val="0"/>
         </w:rPr>
+        <w:t xml:space="preserve">Technologie de l’application : Java Springboot</w:t>
       </w:r>
     </w:p>
     <w:p>
@@ -60,7 +61,96 @@
         <w:rPr>
           <w:rtl w:val="0"/>
         </w:rPr>
-        <w:t xml:space="preserve">Ce qui est fourni est deux fichiers JAR. Le premier est l’application API, qui permet l’accès à la base de données. Le deuxième fichier est l’application Web, qui donne les interfaces utilisateurs. Les deux nécessitent le JDK 21 pour fonctionner.</w:t>
+        <w:t xml:space="preserve">Ses fonctionnalités : </w:t>
+      </w:r>
+    </w:p>
+    <w:p>
+      <w:pPr>
+        <w:numPr>
+          <w:ilvl w:val="0"/>
+          <w:numId w:val="1"/>
+        </w:numPr>
+        <w:ind w:left="720" w:hanging="360"/>
+        <w:jc w:val="both"/>
+        <w:rPr>
+          <w:u w:val="none"/>
+        </w:rPr>
+      </w:pPr>
+      <w:r>
+        <w:rPr>
+          <w:rtl w:val="0"/>
+        </w:rPr>
+        <w:t xml:space="preserve">Création, modification et suppression d’une personne. </w:t>
+      </w:r>
+    </w:p>
+    <w:p>
+      <w:pPr>
+        <w:numPr>
+          <w:ilvl w:val="0"/>
+          <w:numId w:val="1"/>
+        </w:numPr>
+        <w:ind w:left="720" w:hanging="360"/>
+        <w:jc w:val="both"/>
+        <w:rPr>
+          <w:u w:val="none"/>
+        </w:rPr>
+      </w:pPr>
+      <w:r>
+        <w:rPr>
+          <w:rtl w:val="0"/>
+        </w:rPr>
+        <w:t xml:space="preserve">Création, modification et suppression d’un périphérique.</w:t>
+      </w:r>
+    </w:p>
+    <w:p>
+      <w:pPr>
+        <w:numPr>
+          <w:ilvl w:val="0"/>
+          <w:numId w:val="1"/>
+        </w:numPr>
+        <w:ind w:left="720" w:hanging="360"/>
+        <w:jc w:val="both"/>
+      </w:pPr>
+      <w:r>
+        <w:rPr>
+          <w:rtl w:val="0"/>
+        </w:rPr>
+        <w:t xml:space="preserve">Création, modification et suppression d’un ordinateur.</w:t>
+      </w:r>
+    </w:p>
+    <w:p>
+      <w:pPr>
+        <w:numPr>
+          <w:ilvl w:val="0"/>
+          <w:numId w:val="1"/>
+        </w:numPr>
+        <w:ind w:left="720" w:hanging="360"/>
+        <w:jc w:val="both"/>
+      </w:pPr>
+      <w:r>
+        <w:rPr>
+          <w:rtl w:val="0"/>
+        </w:rPr>
+        <w:t xml:space="preserve">Création, modification et suppression d’un smartphone.</w:t>
+      </w:r>
+    </w:p>
+    <w:p>
+      <w:pPr>
+        <w:numPr>
+          <w:ilvl w:val="0"/>
+          <w:numId w:val="1"/>
+        </w:numPr>
+        <w:ind w:left="720" w:hanging="360"/>
+        <w:jc w:val="both"/>
+        <w:rPr>
+          <w:u w:val="none"/>
+        </w:rPr>
+      </w:pPr>
+      <w:r>
+        <w:rPr>
+          <w:rtl w:val="0"/>
+        </w:rPr>
+        <w:t xml:space="preserve">Affectation d’une ou plusieurs personnes à un appareil (périphérique, ordinateur, smartphone).</w:t>
       </w:r>
     </w:p>
     <w:p>
@@ -72,6 +162,7 @@
         <w:rPr>
           <w:rtl w:val="0"/>
         </w:rPr>
+        <w:t xml:space="preserve">Domaine</w:t>
       </w:r>
     </w:p>
     <w:p>
@@ -83,7 +174,8 @@
         <w:rPr>
           <w:rtl w:val="0"/>
         </w:rPr>
-        <w:t xml:space="preserve">La base de données est faite sous MySql et nécessite une base de données nommée parcinfo. Celle-ci contient six tables. Les tables appareils, smartphones, ordinateurs &amp; périphériques seront relativement légères car elles contiendront l’ensemble des caractéristiques des appareils de l’entreprise. C’est la table personnes qui sera la plus lourde et qui bougera le plus car elle sera modifiée en fonction du turn-over de l’entreprise.</w:t>
+        <w:tab/>
+        <w:t xml:space="preserve">Gestion d’un parc informatique.</w:t>
       </w:r>
     </w:p>
     <w:p>
@@ -95,7 +187,6 @@
         <w:rPr>
           <w:rtl w:val="0"/>
         </w:rPr>
-        <w:t xml:space="preserve">Vous trouverez le script parcinfo.sql pour initialiser la base de données. Un seul utilisateur SQL est nécessaire pour l’ensemble de l’application. Il aura les droits de lecture, création, modification et suppression mais les autres privilèges. Ce qui permettra de gérer le parc informatique sans possibilité de modification de la structure de la base de données.</w:t>
       </w:r>
     </w:p>
     <w:p>
@@ -107,10 +198,50 @@
         <w:rPr>
           <w:rtl w:val="0"/>
         </w:rPr>
-      </w:r>
-    </w:p>
-    <w:p>
-      <w:pPr>
+        <w:t xml:space="preserve">Jar</w:t>
+      </w:r>
+    </w:p>
+    <w:p>
+      <w:pPr>
+        <w:numPr>
+          <w:ilvl w:val="0"/>
+          <w:numId w:val="2"/>
+        </w:numPr>
+        <w:ind w:left="720" w:hanging="360"/>
+        <w:jc w:val="both"/>
+        <w:rPr>
+          <w:u w:val="none"/>
+        </w:rPr>
+      </w:pPr>
+      <w:r>
+        <w:rPr>
+          <w:rtl w:val="0"/>
+        </w:rPr>
+        <w:t xml:space="preserve">API pour le back</w:t>
+      </w:r>
+    </w:p>
+    <w:p>
+      <w:pPr>
+        <w:numPr>
+          <w:ilvl w:val="0"/>
+          <w:numId w:val="2"/>
+        </w:numPr>
+        <w:ind w:left="720" w:hanging="360"/>
+        <w:jc w:val="both"/>
+        <w:rPr>
+          <w:u w:val="none"/>
+        </w:rPr>
+      </w:pPr>
+      <w:r>
+        <w:rPr>
+          <w:rtl w:val="0"/>
+        </w:rPr>
+        <w:t xml:space="preserve">Web pour l’interface utilisateur.</w:t>
+      </w:r>
+    </w:p>
+    <w:p>
+      <w:pPr>
+        <w:ind w:left="0" w:firstLine="0"/>
         <w:jc w:val="both"/>
         <w:rPr/>
       </w:pPr>
@@ -118,19 +249,7 @@
         <w:rPr>
           <w:rtl w:val="0"/>
         </w:rPr>
-        <w:t xml:space="preserve">Concernant la configuration de l’application. Il est nécessaire de copier et de changer le nom du fichier applications.properties.example </w:t>
-      </w:r>
-      <w:r>
-        <w:rPr>
-          <w:rtl w:val="0"/>
-        </w:rPr>
-        <w:t xml:space="preserve">en application.properties</w:t>
-      </w:r>
-      <w:r>
-        <w:rPr>
-          <w:rtl w:val="0"/>
-        </w:rPr>
-        <w:t xml:space="preserve">. Dans ce nouveau fichier, il faut définir le port du serveur web, l’adresse URL de l’API, le port de l’API, l’url de la base de données, son nom d’utilisateur, son mot de passe et son driver.</w:t>
+        <w:t xml:space="preserve">Nécessite JDK 21.</w:t>
       </w:r>
     </w:p>
     <w:p>
@@ -142,7 +261,1559 @@
         <w:rPr>
           <w:rtl w:val="0"/>
         </w:rPr>
-        <w:t xml:space="preserve">La mise en production est de changer le niveau de logs en SEVERE depuis DEBUG ou INFO qui sont les niveaux de debug. Ces niveaux de debug permettent d’avoir plus d’informations dans les fichiers de log. En plus de l’url affichée en console au lancement de l’application.</w:t>
+        <w:t xml:space="preserve">Base de données</w:t>
+      </w:r>
+    </w:p>
+    <w:p>
+      <w:pPr>
+        <w:numPr>
+          <w:ilvl w:val="0"/>
+          <w:numId w:val="4"/>
+        </w:numPr>
+        <w:ind w:left="720" w:hanging="360"/>
+        <w:jc w:val="both"/>
+        <w:rPr>
+          <w:u w:val="none"/>
+        </w:rPr>
+      </w:pPr>
+      <w:r>
+        <w:rPr>
+          <w:rtl w:val="0"/>
+        </w:rPr>
+        <w:t xml:space="preserve">Type MySql</w:t>
+      </w:r>
+    </w:p>
+    <w:p>
+      <w:pPr>
+        <w:numPr>
+          <w:ilvl w:val="0"/>
+          <w:numId w:val="4"/>
+        </w:numPr>
+        <w:ind w:left="720" w:hanging="360"/>
+        <w:jc w:val="both"/>
+        <w:rPr>
+          <w:u w:val="none"/>
+        </w:rPr>
+      </w:pPr>
+      <w:r>
+        <w:rPr>
+          <w:rtl w:val="0"/>
+        </w:rPr>
+        <w:t xml:space="preserve">Volume léger pour personnes, smartphones</w:t>
+      </w:r>
+    </w:p>
+    <w:p>
+      <w:pPr>
+        <w:numPr>
+          <w:ilvl w:val="0"/>
+          <w:numId w:val="4"/>
+        </w:numPr>
+        <w:ind w:left="720" w:hanging="360"/>
+        <w:jc w:val="both"/>
+        <w:rPr>
+          <w:u w:val="none"/>
+        </w:rPr>
+      </w:pPr>
+      <w:r>
+        <w:rPr>
+          <w:rtl w:val="0"/>
+        </w:rPr>
+        <w:t xml:space="preserve">Volume moyen pour ordinateurs, périphériques</w:t>
+      </w:r>
+    </w:p>
+    <w:p>
+      <w:pPr>
+        <w:numPr>
+          <w:ilvl w:val="0"/>
+          <w:numId w:val="4"/>
+        </w:numPr>
+        <w:ind w:left="720" w:hanging="360"/>
+        <w:jc w:val="both"/>
+        <w:rPr>
+          <w:u w:val="none"/>
+        </w:rPr>
+      </w:pPr>
+      <w:r>
+        <w:rPr>
+          <w:rtl w:val="0"/>
+        </w:rPr>
+        <w:t xml:space="preserve">Volume lourd pour appareils</w:t>
+      </w:r>
+    </w:p>
+    <w:p>
+      <w:pPr>
+        <w:numPr>
+          <w:ilvl w:val="0"/>
+          <w:numId w:val="4"/>
+        </w:numPr>
+        <w:ind w:left="720" w:hanging="360"/>
+        <w:jc w:val="both"/>
+        <w:rPr>
+          <w:u w:val="none"/>
+        </w:rPr>
+      </w:pPr>
+      <w:r>
+        <w:rPr>
+          <w:rtl w:val="0"/>
+        </w:rPr>
+        <w:t xml:space="preserve">Fréquence d’accès légère pour les appareils après l’initialisation</w:t>
+      </w:r>
+    </w:p>
+    <w:p>
+      <w:pPr>
+        <w:numPr>
+          <w:ilvl w:val="0"/>
+          <w:numId w:val="4"/>
+        </w:numPr>
+        <w:ind w:left="720" w:hanging="360"/>
+        <w:jc w:val="both"/>
+        <w:rPr>
+          <w:u w:val="none"/>
+        </w:rPr>
+      </w:pPr>
+      <w:r>
+        <w:rPr>
+          <w:rtl w:val="0"/>
+        </w:rPr>
+        <w:t xml:space="preserve">Fréquence d’accès lourd pour les personnes en cas de turn-over.</w:t>
+      </w:r>
+    </w:p>
+    <w:p>
+      <w:pPr>
+        <w:jc w:val="both"/>
+        <w:rPr/>
+      </w:pPr>
+      <w:r>
+        <w:rPr>
+          <w:rtl w:val="0"/>
+        </w:rPr>
+        <w:t xml:space="preserve">Script BDD dans le dossier.</w:t>
+      </w:r>
+    </w:p>
+    <w:p>
+      <w:pPr>
+        <w:jc w:val="both"/>
+        <w:rPr/>
+      </w:pPr>
+      <w:r>
+        <w:rPr>
+          <w:rtl w:val="0"/>
+        </w:rPr>
+        <w:t xml:space="preserve">Nécessité d’un utilisateur avec privilèges de lecture, création, modification et suppression sur toutes les tables.</w:t>
+      </w:r>
+    </w:p>
+    <w:p>
+      <w:pPr>
+        <w:jc w:val="both"/>
+        <w:rPr/>
+      </w:pPr>
+      <w:r>
+        <w:rPr>
+          <w:rtl w:val="0"/>
+        </w:rPr>
+      </w:r>
+    </w:p>
+    <w:p>
+      <w:pPr>
+        <w:jc w:val="both"/>
+        <w:rPr/>
+      </w:pPr>
+      <w:r>
+        <w:rPr>
+          <w:rtl w:val="0"/>
+        </w:rPr>
+        <w:t xml:space="preserve">Configuration</w:t>
+      </w:r>
+    </w:p>
+    <w:p>
+      <w:pPr>
+        <w:numPr>
+          <w:ilvl w:val="0"/>
+          <w:numId w:val="3"/>
+        </w:numPr>
+        <w:ind w:left="720" w:hanging="360"/>
+        <w:jc w:val="both"/>
+        <w:rPr>
+          <w:u w:val="none"/>
+        </w:rPr>
+      </w:pPr>
+      <w:r>
+        <w:rPr>
+          <w:rtl w:val="0"/>
+        </w:rPr>
+        <w:t xml:space="preserve">Deux fichiers applications.properties à configurer.</w:t>
+      </w:r>
+    </w:p>
+    <w:p>
+      <w:pPr>
+        <w:jc w:val="both"/>
+        <w:rPr/>
+      </w:pPr>
+      <w:r>
+        <w:rPr>
+          <w:rtl w:val="0"/>
+        </w:rPr>
+      </w:r>
+    </w:p>
+    <w:p>
+      <w:pPr>
+        <w:jc w:val="both"/>
+        <w:rPr/>
+      </w:pPr>
+      <w:r>
+        <w:rPr>
+          <w:rtl w:val="0"/>
+        </w:rPr>
+        <w:t xml:space="preserve">API</w:t>
+      </w:r>
+    </w:p>
+    <w:p>
+      <w:pPr>
+        <w:shd w:fill="1e1f22" w:val="clear"/>
+        <w:jc w:val="both"/>
+        <w:rPr>
+          <w:rFonts w:ascii="Courier New" w:cs="Courier New" w:eastAsia="Courier New" w:hAnsi="Courier New"/>
+          <w:color w:val="6aab73"/>
+        </w:rPr>
+      </w:pPr>
+      <w:r>
+        <w:rPr>
+          <w:rFonts w:ascii="Courier New" w:cs="Courier New" w:eastAsia="Courier New" w:hAnsi="Courier New"/>
+          <w:color w:val="cf8e6d"/>
+          <w:rtl w:val="0"/>
+        </w:rPr>
+        <w:t xml:space="preserve">spring.application.name</w:t>
+      </w:r>
+      <w:r>
+        <w:rPr>
+          <w:rFonts w:ascii="Courier New" w:cs="Courier New" w:eastAsia="Courier New" w:hAnsi="Courier New"/>
+          <w:color w:val="808080"/>
+          <w:rtl w:val="0"/>
+        </w:rPr>
+        <w:t xml:space="preserve">=</w:t>
+      </w:r>
+      <w:r>
+        <w:rPr>
+          <w:rFonts w:ascii="Courier New" w:cs="Courier New" w:eastAsia="Courier New" w:hAnsi="Courier New"/>
+          <w:color w:val="6aab73"/>
+          <w:rtl w:val="0"/>
+        </w:rPr>
+        <w:t xml:space="preserve">parcInfoAPI</w:t>
+      </w:r>
+    </w:p>
+    <w:p>
+      <w:pPr>
+        <w:shd w:fill="1e1f22" w:val="clear"/>
+        <w:jc w:val="both"/>
+        <w:rPr>
+          <w:rFonts w:ascii="Courier New" w:cs="Courier New" w:eastAsia="Courier New" w:hAnsi="Courier New"/>
+          <w:color w:val="6aab73"/>
+        </w:rPr>
+      </w:pPr>
+      <w:r>
+        <w:rPr>
+          <w:rtl w:val="0"/>
+        </w:rPr>
+      </w:r>
+    </w:p>
+    <w:p>
+      <w:pPr>
+        <w:shd w:fill="1e1f22" w:val="clear"/>
+        <w:jc w:val="both"/>
+        <w:rPr>
+          <w:rFonts w:ascii="Courier New" w:cs="Courier New" w:eastAsia="Courier New" w:hAnsi="Courier New"/>
+          <w:color w:val="2aacb8"/>
+        </w:rPr>
+      </w:pPr>
+      <w:r>
+        <w:rPr>
+          <w:rFonts w:ascii="Courier New" w:cs="Courier New" w:eastAsia="Courier New" w:hAnsi="Courier New"/>
+          <w:color w:val="cf8e6d"/>
+          <w:rtl w:val="0"/>
+        </w:rPr>
+        <w:t xml:space="preserve">server.port</w:t>
+      </w:r>
+      <w:r>
+        <w:rPr>
+          <w:rFonts w:ascii="Courier New" w:cs="Courier New" w:eastAsia="Courier New" w:hAnsi="Courier New"/>
+          <w:color w:val="808080"/>
+          <w:rtl w:val="0"/>
+        </w:rPr>
+        <w:t xml:space="preserve">=</w:t>
+      </w:r>
+      <w:r>
+        <w:rPr>
+          <w:rFonts w:ascii="Courier New" w:cs="Courier New" w:eastAsia="Courier New" w:hAnsi="Courier New"/>
+          <w:color w:val="2aacb8"/>
+          <w:rtl w:val="0"/>
+        </w:rPr>
+        <w:t xml:space="preserve">8082 # &lt;- port de l’application API.</w:t>
+      </w:r>
+    </w:p>
+    <w:p>
+      <w:pPr>
+        <w:shd w:fill="1e1f22" w:val="clear"/>
+        <w:jc w:val="both"/>
+        <w:rPr>
+          <w:rFonts w:ascii="Courier New" w:cs="Courier New" w:eastAsia="Courier New" w:hAnsi="Courier New"/>
+          <w:color w:val="2aacb8"/>
+        </w:rPr>
+      </w:pPr>
+      <w:r>
+        <w:rPr>
+          <w:rtl w:val="0"/>
+        </w:rPr>
+      </w:r>
+    </w:p>
+    <w:p>
+      <w:pPr>
+        <w:shd w:fill="1e1f22" w:val="clear"/>
+        <w:jc w:val="both"/>
+        <w:rPr>
+          <w:rFonts w:ascii="Courier New" w:cs="Courier New" w:eastAsia="Courier New" w:hAnsi="Courier New"/>
+          <w:color w:val="57aaf7"/>
+        </w:rPr>
+      </w:pPr>
+      <w:r>
+        <w:rPr>
+          <w:rFonts w:ascii="Courier New" w:cs="Courier New" w:eastAsia="Courier New" w:hAnsi="Courier New"/>
+          <w:color w:val="cf8e6d"/>
+          <w:rtl w:val="0"/>
+        </w:rPr>
+        <w:t xml:space="preserve">logging.level.root</w:t>
+      </w:r>
+      <w:r>
+        <w:rPr>
+          <w:rFonts w:ascii="Courier New" w:cs="Courier New" w:eastAsia="Courier New" w:hAnsi="Courier New"/>
+          <w:color w:val="808080"/>
+          <w:rtl w:val="0"/>
+        </w:rPr>
+        <w:t xml:space="preserve">=</w:t>
+      </w:r>
+      <w:r>
+        <w:rPr>
+          <w:rFonts w:ascii="Courier New" w:cs="Courier New" w:eastAsia="Courier New" w:hAnsi="Courier New"/>
+          <w:color w:val="57aaf7"/>
+          <w:rtl w:val="0"/>
+        </w:rPr>
+        <w:t xml:space="preserve">error</w:t>
+      </w:r>
+    </w:p>
+    <w:p>
+      <w:pPr>
+        <w:shd w:fill="1e1f22" w:val="clear"/>
+        <w:jc w:val="both"/>
+        <w:rPr>
+          <w:rFonts w:ascii="Courier New" w:cs="Courier New" w:eastAsia="Courier New" w:hAnsi="Courier New"/>
+          <w:color w:val="57aaf7"/>
+        </w:rPr>
+      </w:pPr>
+      <w:r>
+        <w:rPr>
+          <w:rtl w:val="0"/>
+        </w:rPr>
+      </w:r>
+    </w:p>
+    <w:p>
+      <w:pPr>
+        <w:shd w:fill="1e1f22" w:val="clear"/>
+        <w:jc w:val="both"/>
+        <w:rPr>
+          <w:rFonts w:ascii="Courier New" w:cs="Courier New" w:eastAsia="Courier New" w:hAnsi="Courier New"/>
+          <w:color w:val="57aaf7"/>
+        </w:rPr>
+      </w:pPr>
+      <w:r>
+        <w:rPr>
+          <w:rFonts w:ascii="Courier New" w:cs="Courier New" w:eastAsia="Courier New" w:hAnsi="Courier New"/>
+          <w:color w:val="cf8e6d"/>
+          <w:rtl w:val="0"/>
+        </w:rPr>
+        <w:t xml:space="preserve">logging.level.fr.afpa.pompey.cda17</w:t>
+      </w:r>
+      <w:r>
+        <w:rPr>
+          <w:rFonts w:ascii="Courier New" w:cs="Courier New" w:eastAsia="Courier New" w:hAnsi="Courier New"/>
+          <w:color w:val="808080"/>
+          <w:rtl w:val="0"/>
+        </w:rPr>
+        <w:t xml:space="preserve">=</w:t>
+      </w:r>
+      <w:r>
+        <w:rPr>
+          <w:rFonts w:ascii="Courier New" w:cs="Courier New" w:eastAsia="Courier New" w:hAnsi="Courier New"/>
+          <w:color w:val="57aaf7"/>
+          <w:rtl w:val="0"/>
+        </w:rPr>
+        <w:t xml:space="preserve">info # &lt;- A changer à error pour production</w:t>
+      </w:r>
+    </w:p>
+    <w:p>
+      <w:pPr>
+        <w:shd w:fill="1e1f22" w:val="clear"/>
+        <w:jc w:val="both"/>
+        <w:rPr>
+          <w:rFonts w:ascii="Courier New" w:cs="Courier New" w:eastAsia="Courier New" w:hAnsi="Courier New"/>
+          <w:color w:val="57aaf7"/>
+        </w:rPr>
+      </w:pPr>
+      <w:r>
+        <w:rPr>
+          <w:rtl w:val="0"/>
+        </w:rPr>
+      </w:r>
+    </w:p>
+    <w:p>
+      <w:pPr>
+        <w:shd w:fill="1e1f22" w:val="clear"/>
+        <w:jc w:val="both"/>
+        <w:rPr>
+          <w:rFonts w:ascii="Courier New" w:cs="Courier New" w:eastAsia="Courier New" w:hAnsi="Courier New"/>
+          <w:color w:val="57aaf7"/>
+        </w:rPr>
+      </w:pPr>
+      <w:r>
+        <w:rPr>
+          <w:rFonts w:ascii="Courier New" w:cs="Courier New" w:eastAsia="Courier New" w:hAnsi="Courier New"/>
+          <w:color w:val="cf8e6d"/>
+          <w:rtl w:val="0"/>
+        </w:rPr>
+        <w:t xml:space="preserve">logging.level.org.springframework.data</w:t>
+      </w:r>
+      <w:r>
+        <w:rPr>
+          <w:rFonts w:ascii="Courier New" w:cs="Courier New" w:eastAsia="Courier New" w:hAnsi="Courier New"/>
+          <w:color w:val="808080"/>
+          <w:rtl w:val="0"/>
+        </w:rPr>
+        <w:t xml:space="preserve">=</w:t>
+      </w:r>
+      <w:r>
+        <w:rPr>
+          <w:rFonts w:ascii="Courier New" w:cs="Courier New" w:eastAsia="Courier New" w:hAnsi="Courier New"/>
+          <w:color w:val="57aaf7"/>
+          <w:rtl w:val="0"/>
+        </w:rPr>
+        <w:t xml:space="preserve">INFO # &lt;- A changer à error pour production</w:t>
+      </w:r>
+    </w:p>
+    <w:p>
+      <w:pPr>
+        <w:shd w:fill="1e1f22" w:val="clear"/>
+        <w:jc w:val="both"/>
+        <w:rPr>
+          <w:rFonts w:ascii="Courier New" w:cs="Courier New" w:eastAsia="Courier New" w:hAnsi="Courier New"/>
+          <w:color w:val="57aaf7"/>
+        </w:rPr>
+      </w:pPr>
+      <w:r>
+        <w:rPr>
+          <w:rFonts w:ascii="Courier New" w:cs="Courier New" w:eastAsia="Courier New" w:hAnsi="Courier New"/>
+          <w:color w:val="cf8e6d"/>
+          <w:rtl w:val="0"/>
+        </w:rPr>
+        <w:t xml:space="preserve">logging.level.org.springframework.jdbc.core.JdbcTemplate</w:t>
+      </w:r>
+      <w:r>
+        <w:rPr>
+          <w:rFonts w:ascii="Courier New" w:cs="Courier New" w:eastAsia="Courier New" w:hAnsi="Courier New"/>
+          <w:color w:val="808080"/>
+          <w:rtl w:val="0"/>
+        </w:rPr>
+        <w:t xml:space="preserve">=</w:t>
+      </w:r>
+      <w:r>
+        <w:rPr>
+          <w:rFonts w:ascii="Courier New" w:cs="Courier New" w:eastAsia="Courier New" w:hAnsi="Courier New"/>
+          <w:color w:val="57aaf7"/>
+          <w:rtl w:val="0"/>
+        </w:rPr>
+        <w:t xml:space="preserve">DEBUG # &lt;- A changer à error pour production</w:t>
+      </w:r>
+    </w:p>
+    <w:p>
+      <w:pPr>
+        <w:shd w:fill="1e1f22" w:val="clear"/>
+        <w:jc w:val="both"/>
+        <w:rPr>
+          <w:rFonts w:ascii="Courier New" w:cs="Courier New" w:eastAsia="Courier New" w:hAnsi="Courier New"/>
+          <w:color w:val="57aaf7"/>
+        </w:rPr>
+      </w:pPr>
+      <w:r>
+        <w:rPr>
+          <w:rtl w:val="0"/>
+        </w:rPr>
+      </w:r>
+    </w:p>
+    <w:p>
+      <w:pPr>
+        <w:shd w:fill="1e1f22" w:val="clear"/>
+        <w:jc w:val="both"/>
+        <w:rPr>
+          <w:rFonts w:ascii="Courier New" w:cs="Courier New" w:eastAsia="Courier New" w:hAnsi="Courier New"/>
+          <w:color w:val="57aaf7"/>
+        </w:rPr>
+      </w:pPr>
+      <w:r>
+        <w:rPr>
+          <w:rFonts w:ascii="Courier New" w:cs="Courier New" w:eastAsia="Courier New" w:hAnsi="Courier New"/>
+          <w:color w:val="cf8e6d"/>
+          <w:rtl w:val="0"/>
+        </w:rPr>
+        <w:t xml:space="preserve">logging.level.org.springframework.boot.web.embedded.tomcat</w:t>
+      </w:r>
+      <w:r>
+        <w:rPr>
+          <w:rFonts w:ascii="Courier New" w:cs="Courier New" w:eastAsia="Courier New" w:hAnsi="Courier New"/>
+          <w:color w:val="808080"/>
+          <w:rtl w:val="0"/>
+        </w:rPr>
+        <w:t xml:space="preserve">=</w:t>
+      </w:r>
+      <w:r>
+        <w:rPr>
+          <w:rFonts w:ascii="Courier New" w:cs="Courier New" w:eastAsia="Courier New" w:hAnsi="Courier New"/>
+          <w:color w:val="57aaf7"/>
+          <w:rtl w:val="0"/>
+        </w:rPr>
+        <w:t xml:space="preserve">INFO # &lt;- A changer à error pour production</w:t>
+      </w:r>
+    </w:p>
+    <w:p>
+      <w:pPr>
+        <w:shd w:fill="1e1f22" w:val="clear"/>
+        <w:jc w:val="both"/>
+        <w:rPr>
+          <w:rFonts w:ascii="Courier New" w:cs="Courier New" w:eastAsia="Courier New" w:hAnsi="Courier New"/>
+          <w:color w:val="57aaf7"/>
+        </w:rPr>
+      </w:pPr>
+      <w:r>
+        <w:rPr>
+          <w:rtl w:val="0"/>
+        </w:rPr>
+      </w:r>
+    </w:p>
+    <w:p>
+      <w:pPr>
+        <w:shd w:fill="1e1f22" w:val="clear"/>
+        <w:jc w:val="both"/>
+        <w:rPr>
+          <w:rFonts w:ascii="Courier New" w:cs="Courier New" w:eastAsia="Courier New" w:hAnsi="Courier New"/>
+          <w:color w:val="6aab73"/>
+        </w:rPr>
+      </w:pPr>
+      <w:r>
+        <w:rPr>
+          <w:rFonts w:ascii="Courier New" w:cs="Courier New" w:eastAsia="Courier New" w:hAnsi="Courier New"/>
+          <w:color w:val="cf8e6d"/>
+          <w:rtl w:val="0"/>
+        </w:rPr>
+        <w:t xml:space="preserve">spring.datasource.url</w:t>
+      </w:r>
+      <w:r>
+        <w:rPr>
+          <w:rFonts w:ascii="Courier New" w:cs="Courier New" w:eastAsia="Courier New" w:hAnsi="Courier New"/>
+          <w:color w:val="808080"/>
+          <w:rtl w:val="0"/>
+        </w:rPr>
+        <w:t xml:space="preserve">=</w:t>
+      </w:r>
+      <w:r>
+        <w:rPr>
+          <w:rFonts w:ascii="Courier New" w:cs="Courier New" w:eastAsia="Courier New" w:hAnsi="Courier New"/>
+          <w:color w:val="6aab73"/>
+          <w:rtl w:val="0"/>
+        </w:rPr>
+        <w:t xml:space="preserve">jdbc:mysql://localhost:3306/parcinfo # &lt;- Url vers la base de données</w:t>
+      </w:r>
+    </w:p>
+    <w:p>
+      <w:pPr>
+        <w:shd w:fill="1e1f22" w:val="clear"/>
+        <w:jc w:val="both"/>
+        <w:rPr>
+          <w:rFonts w:ascii="Courier New" w:cs="Courier New" w:eastAsia="Courier New" w:hAnsi="Courier New"/>
+          <w:color w:val="6aab73"/>
+        </w:rPr>
+      </w:pPr>
+      <w:r>
+        <w:rPr>
+          <w:rFonts w:ascii="Courier New" w:cs="Courier New" w:eastAsia="Courier New" w:hAnsi="Courier New"/>
+          <w:color w:val="cf8e6d"/>
+          <w:rtl w:val="0"/>
+        </w:rPr>
+        <w:t xml:space="preserve">spring.datasource.username</w:t>
+      </w:r>
+      <w:r>
+        <w:rPr>
+          <w:rFonts w:ascii="Courier New" w:cs="Courier New" w:eastAsia="Courier New" w:hAnsi="Courier New"/>
+          <w:color w:val="808080"/>
+          <w:rtl w:val="0"/>
+        </w:rPr>
+        <w:t xml:space="preserve">=</w:t>
+      </w:r>
+      <w:r>
+        <w:rPr>
+          <w:rFonts w:ascii="Courier New" w:cs="Courier New" w:eastAsia="Courier New" w:hAnsi="Courier New"/>
+          <w:color w:val="6aab73"/>
+          <w:rtl w:val="0"/>
+        </w:rPr>
+        <w:t xml:space="preserve">root # &lt;- utilisateur de la base de données.</w:t>
+      </w:r>
+    </w:p>
+    <w:p>
+      <w:pPr>
+        <w:shd w:fill="1e1f22" w:val="clear"/>
+        <w:jc w:val="both"/>
+        <w:rPr>
+          <w:rFonts w:ascii="Courier New" w:cs="Courier New" w:eastAsia="Courier New" w:hAnsi="Courier New"/>
+          <w:color w:val="6aab73"/>
+        </w:rPr>
+      </w:pPr>
+      <w:r>
+        <w:rPr>
+          <w:rFonts w:ascii="Courier New" w:cs="Courier New" w:eastAsia="Courier New" w:hAnsi="Courier New"/>
+          <w:color w:val="cf8e6d"/>
+          <w:rtl w:val="0"/>
+        </w:rPr>
+        <w:t xml:space="preserve">spring.datasource.password</w:t>
+      </w:r>
+      <w:r>
+        <w:rPr>
+          <w:rFonts w:ascii="Courier New" w:cs="Courier New" w:eastAsia="Courier New" w:hAnsi="Courier New"/>
+          <w:color w:val="808080"/>
+          <w:rtl w:val="0"/>
+        </w:rPr>
+        <w:t xml:space="preserve">=</w:t>
+      </w:r>
+      <w:r>
+        <w:rPr>
+          <w:rFonts w:ascii="Courier New" w:cs="Courier New" w:eastAsia="Courier New" w:hAnsi="Courier New"/>
+          <w:color w:val="6aab73"/>
+          <w:rtl w:val="0"/>
+        </w:rPr>
+        <w:t xml:space="preserve">root # &lt;- mot de passe</w:t>
+      </w:r>
+    </w:p>
+    <w:p>
+      <w:pPr>
+        <w:shd w:fill="1e1f22" w:val="clear"/>
+        <w:jc w:val="both"/>
+        <w:rPr>
+          <w:rFonts w:ascii="Courier New" w:cs="Courier New" w:eastAsia="Courier New" w:hAnsi="Courier New"/>
+          <w:color w:val="6aab73"/>
+        </w:rPr>
+      </w:pPr>
+      <w:r>
+        <w:rPr>
+          <w:rFonts w:ascii="Courier New" w:cs="Courier New" w:eastAsia="Courier New" w:hAnsi="Courier New"/>
+          <w:color w:val="cf8e6d"/>
+          <w:rtl w:val="0"/>
+        </w:rPr>
+        <w:t xml:space="preserve">spring.datasource.driver-class-name</w:t>
+      </w:r>
+      <w:r>
+        <w:rPr>
+          <w:rFonts w:ascii="Courier New" w:cs="Courier New" w:eastAsia="Courier New" w:hAnsi="Courier New"/>
+          <w:color w:val="808080"/>
+          <w:rtl w:val="0"/>
+        </w:rPr>
+        <w:t xml:space="preserve">=</w:t>
+      </w:r>
+      <w:r>
+        <w:rPr>
+          <w:rFonts w:ascii="Courier New" w:cs="Courier New" w:eastAsia="Courier New" w:hAnsi="Courier New"/>
+          <w:color w:val="6aab73"/>
+          <w:rtl w:val="0"/>
+        </w:rPr>
+        <w:t xml:space="preserve">com.mysql.cj.jdbc.Driver # &lt;- Driver de la connexion à la bdd.</w:t>
+      </w:r>
+    </w:p>
+    <w:p>
+      <w:pPr>
+        <w:shd w:fill="1e1f22" w:val="clear"/>
+        <w:jc w:val="both"/>
+        <w:rPr>
+          <w:rFonts w:ascii="Courier New" w:cs="Courier New" w:eastAsia="Courier New" w:hAnsi="Courier New"/>
+          <w:color w:val="6aab73"/>
+        </w:rPr>
+      </w:pPr>
+      <w:r>
+        <w:rPr>
+          <w:rtl w:val="0"/>
+        </w:rPr>
+      </w:r>
+    </w:p>
+    <w:p>
+      <w:pPr>
+        <w:shd w:fill="1e1f22" w:val="clear"/>
+        <w:jc w:val="both"/>
+        <w:rPr>
+          <w:rFonts w:ascii="Courier New" w:cs="Courier New" w:eastAsia="Courier New" w:hAnsi="Courier New"/>
+          <w:color w:val="57aaf7"/>
+        </w:rPr>
+      </w:pPr>
+      <w:r>
+        <w:rPr>
+          <w:rFonts w:ascii="Courier New" w:cs="Courier New" w:eastAsia="Courier New" w:hAnsi="Courier New"/>
+          <w:color w:val="cf8e6d"/>
+          <w:rtl w:val="0"/>
+        </w:rPr>
+        <w:t xml:space="preserve">spring.jpa.hibernate.ddl-auto</w:t>
+      </w:r>
+      <w:r>
+        <w:rPr>
+          <w:rFonts w:ascii="Courier New" w:cs="Courier New" w:eastAsia="Courier New" w:hAnsi="Courier New"/>
+          <w:color w:val="808080"/>
+          <w:rtl w:val="0"/>
+        </w:rPr>
+        <w:t xml:space="preserve">=</w:t>
+      </w:r>
+      <w:r>
+        <w:rPr>
+          <w:rFonts w:ascii="Courier New" w:cs="Courier New" w:eastAsia="Courier New" w:hAnsi="Courier New"/>
+          <w:color w:val="57aaf7"/>
+          <w:rtl w:val="0"/>
+        </w:rPr>
+        <w:t xml:space="preserve">none</w:t>
+      </w:r>
+    </w:p>
+    <w:p>
+      <w:pPr>
+        <w:jc w:val="both"/>
+        <w:rPr/>
+      </w:pPr>
+      <w:r>
+        <w:rPr>
+          <w:rtl w:val="0"/>
+        </w:rPr>
+      </w:r>
+    </w:p>
+    <w:p>
+      <w:pPr>
+        <w:jc w:val="both"/>
+        <w:rPr/>
+      </w:pPr>
+      <w:r>
+        <w:rPr>
+          <w:rtl w:val="0"/>
+        </w:rPr>
+        <w:t xml:space="preserve">Web</w:t>
+      </w:r>
+    </w:p>
+    <w:p>
+      <w:pPr>
+        <w:shd w:fill="1e1f22" w:val="clear"/>
+        <w:jc w:val="both"/>
+        <w:rPr>
+          <w:rFonts w:ascii="Courier New" w:cs="Courier New" w:eastAsia="Courier New" w:hAnsi="Courier New"/>
+          <w:color w:val="6aab73"/>
+        </w:rPr>
+      </w:pPr>
+      <w:r>
+        <w:rPr>
+          <w:rFonts w:ascii="Courier New" w:cs="Courier New" w:eastAsia="Courier New" w:hAnsi="Courier New"/>
+          <w:color w:val="cf8e6d"/>
+          <w:rtl w:val="0"/>
+        </w:rPr>
+        <w:t xml:space="preserve">spring.application.name</w:t>
+      </w:r>
+      <w:r>
+        <w:rPr>
+          <w:rFonts w:ascii="Courier New" w:cs="Courier New" w:eastAsia="Courier New" w:hAnsi="Courier New"/>
+          <w:color w:val="808080"/>
+          <w:rtl w:val="0"/>
+        </w:rPr>
+        <w:t xml:space="preserve">=</w:t>
+      </w:r>
+      <w:r>
+        <w:rPr>
+          <w:rFonts w:ascii="Courier New" w:cs="Courier New" w:eastAsia="Courier New" w:hAnsi="Courier New"/>
+          <w:color w:val="6aab73"/>
+          <w:rtl w:val="0"/>
+        </w:rPr>
+        <w:t xml:space="preserve">ParcInfo</w:t>
+      </w:r>
+    </w:p>
+    <w:p>
+      <w:pPr>
+        <w:shd w:fill="1e1f22" w:val="clear"/>
+        <w:jc w:val="both"/>
+        <w:rPr>
+          <w:rFonts w:ascii="Courier New" w:cs="Courier New" w:eastAsia="Courier New" w:hAnsi="Courier New"/>
+          <w:color w:val="6aab73"/>
+        </w:rPr>
+      </w:pPr>
+      <w:r>
+        <w:rPr>
+          <w:rtl w:val="0"/>
+        </w:rPr>
+      </w:r>
+    </w:p>
+    <w:p>
+      <w:pPr>
+        <w:shd w:fill="1e1f22" w:val="clear"/>
+        <w:jc w:val="both"/>
+        <w:rPr>
+          <w:rFonts w:ascii="Courier New" w:cs="Courier New" w:eastAsia="Courier New" w:hAnsi="Courier New"/>
+          <w:color w:val="2aacb8"/>
+        </w:rPr>
+      </w:pPr>
+      <w:r>
+        <w:rPr>
+          <w:rFonts w:ascii="Courier New" w:cs="Courier New" w:eastAsia="Courier New" w:hAnsi="Courier New"/>
+          <w:color w:val="cf8e6d"/>
+          <w:rtl w:val="0"/>
+        </w:rPr>
+        <w:t xml:space="preserve">server.port</w:t>
+      </w:r>
+      <w:r>
+        <w:rPr>
+          <w:rFonts w:ascii="Courier New" w:cs="Courier New" w:eastAsia="Courier New" w:hAnsi="Courier New"/>
+          <w:color w:val="808080"/>
+          <w:rtl w:val="0"/>
+        </w:rPr>
+        <w:t xml:space="preserve">=</w:t>
+      </w:r>
+      <w:r>
+        <w:rPr>
+          <w:rFonts w:ascii="Courier New" w:cs="Courier New" w:eastAsia="Courier New" w:hAnsi="Courier New"/>
+          <w:color w:val="2aacb8"/>
+          <w:rtl w:val="0"/>
+        </w:rPr>
+        <w:t xml:space="preserve">8081 # &lt;- Port de l’application web.</w:t>
+      </w:r>
+    </w:p>
+    <w:p>
+      <w:pPr>
+        <w:shd w:fill="1e1f22" w:val="clear"/>
+        <w:jc w:val="both"/>
+        <w:rPr>
+          <w:rFonts w:ascii="Courier New" w:cs="Courier New" w:eastAsia="Courier New" w:hAnsi="Courier New"/>
+          <w:color w:val="2aacb8"/>
+        </w:rPr>
+      </w:pPr>
+      <w:r>
+        <w:rPr>
+          <w:rtl w:val="0"/>
+        </w:rPr>
+      </w:r>
+    </w:p>
+    <w:p>
+      <w:pPr>
+        <w:shd w:fill="1e1f22" w:val="clear"/>
+        <w:jc w:val="both"/>
+        <w:rPr>
+          <w:rFonts w:ascii="Courier New" w:cs="Courier New" w:eastAsia="Courier New" w:hAnsi="Courier New"/>
+          <w:color w:val="57aaf7"/>
+        </w:rPr>
+      </w:pPr>
+      <w:r>
+        <w:rPr>
+          <w:rFonts w:ascii="Courier New" w:cs="Courier New" w:eastAsia="Courier New" w:hAnsi="Courier New"/>
+          <w:color w:val="cf8e6d"/>
+          <w:rtl w:val="0"/>
+        </w:rPr>
+        <w:t xml:space="preserve">logging.level.root</w:t>
+      </w:r>
+      <w:r>
+        <w:rPr>
+          <w:rFonts w:ascii="Courier New" w:cs="Courier New" w:eastAsia="Courier New" w:hAnsi="Courier New"/>
+          <w:color w:val="808080"/>
+          <w:rtl w:val="0"/>
+        </w:rPr>
+        <w:t xml:space="preserve">=</w:t>
+      </w:r>
+      <w:r>
+        <w:rPr>
+          <w:rFonts w:ascii="Courier New" w:cs="Courier New" w:eastAsia="Courier New" w:hAnsi="Courier New"/>
+          <w:color w:val="57aaf7"/>
+          <w:rtl w:val="0"/>
+        </w:rPr>
+        <w:t xml:space="preserve">error</w:t>
+      </w:r>
+    </w:p>
+    <w:p>
+      <w:pPr>
+        <w:shd w:fill="1e1f22" w:val="clear"/>
+        <w:jc w:val="both"/>
+        <w:rPr>
+          <w:rFonts w:ascii="Courier New" w:cs="Courier New" w:eastAsia="Courier New" w:hAnsi="Courier New"/>
+          <w:color w:val="57aaf7"/>
+        </w:rPr>
+      </w:pPr>
+      <w:r>
+        <w:rPr>
+          <w:rtl w:val="0"/>
+        </w:rPr>
+      </w:r>
+    </w:p>
+    <w:p>
+      <w:pPr>
+        <w:shd w:fill="1e1f22" w:val="clear"/>
+        <w:jc w:val="both"/>
+        <w:rPr>
+          <w:rFonts w:ascii="Courier New" w:cs="Courier New" w:eastAsia="Courier New" w:hAnsi="Courier New"/>
+          <w:color w:val="57aaf7"/>
+        </w:rPr>
+      </w:pPr>
+      <w:r>
+        <w:rPr>
+          <w:rFonts w:ascii="Courier New" w:cs="Courier New" w:eastAsia="Courier New" w:hAnsi="Courier New"/>
+          <w:color w:val="cf8e6d"/>
+          <w:rtl w:val="0"/>
+        </w:rPr>
+        <w:t xml:space="preserve">logging.level.fr.afpa.pompey.cda17</w:t>
+      </w:r>
+      <w:r>
+        <w:rPr>
+          <w:rFonts w:ascii="Courier New" w:cs="Courier New" w:eastAsia="Courier New" w:hAnsi="Courier New"/>
+          <w:color w:val="808080"/>
+          <w:rtl w:val="0"/>
+        </w:rPr>
+        <w:t xml:space="preserve">=</w:t>
+      </w:r>
+      <w:r>
+        <w:rPr>
+          <w:rFonts w:ascii="Courier New" w:cs="Courier New" w:eastAsia="Courier New" w:hAnsi="Courier New"/>
+          <w:color w:val="57aaf7"/>
+          <w:rtl w:val="0"/>
+        </w:rPr>
+        <w:t xml:space="preserve">info # &lt;- A changer à error pour production</w:t>
+      </w:r>
+    </w:p>
+    <w:p>
+      <w:pPr>
+        <w:shd w:fill="1e1f22" w:val="clear"/>
+        <w:jc w:val="both"/>
+        <w:rPr>
+          <w:rFonts w:ascii="Courier New" w:cs="Courier New" w:eastAsia="Courier New" w:hAnsi="Courier New"/>
+          <w:color w:val="57aaf7"/>
+        </w:rPr>
+      </w:pPr>
+      <w:r>
+        <w:rPr>
+          <w:rtl w:val="0"/>
+        </w:rPr>
+      </w:r>
+    </w:p>
+    <w:p>
+      <w:pPr>
+        <w:shd w:fill="1e1f22" w:val="clear"/>
+        <w:jc w:val="both"/>
+        <w:rPr>
+          <w:rFonts w:ascii="Courier New" w:cs="Courier New" w:eastAsia="Courier New" w:hAnsi="Courier New"/>
+          <w:color w:val="57aaf7"/>
+        </w:rPr>
+      </w:pPr>
+      <w:r>
+        <w:rPr>
+          <w:rtl w:val="0"/>
+        </w:rPr>
+      </w:r>
+    </w:p>
+    <w:p>
+      <w:pPr>
+        <w:shd w:fill="1e1f22" w:val="clear"/>
+        <w:jc w:val="both"/>
+        <w:rPr>
+          <w:rFonts w:ascii="Courier New" w:cs="Courier New" w:eastAsia="Courier New" w:hAnsi="Courier New"/>
+          <w:color w:val="57aaf7"/>
+        </w:rPr>
+      </w:pPr>
+      <w:r>
+        <w:rPr>
+          <w:rFonts w:ascii="Courier New" w:cs="Courier New" w:eastAsia="Courier New" w:hAnsi="Courier New"/>
+          <w:color w:val="cf8e6d"/>
+          <w:rtl w:val="0"/>
+        </w:rPr>
+        <w:t xml:space="preserve">logging.level.org.springframework.data</w:t>
+      </w:r>
+      <w:r>
+        <w:rPr>
+          <w:rFonts w:ascii="Courier New" w:cs="Courier New" w:eastAsia="Courier New" w:hAnsi="Courier New"/>
+          <w:color w:val="808080"/>
+          <w:rtl w:val="0"/>
+        </w:rPr>
+        <w:t xml:space="preserve">=</w:t>
+      </w:r>
+      <w:r>
+        <w:rPr>
+          <w:rFonts w:ascii="Courier New" w:cs="Courier New" w:eastAsia="Courier New" w:hAnsi="Courier New"/>
+          <w:color w:val="57aaf7"/>
+          <w:rtl w:val="0"/>
+        </w:rPr>
+        <w:t xml:space="preserve">INFO # &lt;- A changer à error pour production</w:t>
+      </w:r>
+    </w:p>
+    <w:p>
+      <w:pPr>
+        <w:shd w:fill="1e1f22" w:val="clear"/>
+        <w:jc w:val="both"/>
+        <w:rPr>
+          <w:rFonts w:ascii="Courier New" w:cs="Courier New" w:eastAsia="Courier New" w:hAnsi="Courier New"/>
+          <w:color w:val="57aaf7"/>
+        </w:rPr>
+      </w:pPr>
+      <w:r>
+        <w:rPr>
+          <w:rtl w:val="0"/>
+        </w:rPr>
+      </w:r>
+    </w:p>
+    <w:p>
+      <w:pPr>
+        <w:shd w:fill="1e1f22" w:val="clear"/>
+        <w:jc w:val="both"/>
+        <w:rPr>
+          <w:rFonts w:ascii="Courier New" w:cs="Courier New" w:eastAsia="Courier New" w:hAnsi="Courier New"/>
+          <w:color w:val="57aaf7"/>
+        </w:rPr>
+      </w:pPr>
+      <w:r>
+        <w:rPr>
+          <w:rFonts w:ascii="Courier New" w:cs="Courier New" w:eastAsia="Courier New" w:hAnsi="Courier New"/>
+          <w:color w:val="cf8e6d"/>
+          <w:rtl w:val="0"/>
+        </w:rPr>
+        <w:t xml:space="preserve">logging.level.org.springframework.jdbc.core.JdbcTemplate</w:t>
+      </w:r>
+      <w:r>
+        <w:rPr>
+          <w:rFonts w:ascii="Courier New" w:cs="Courier New" w:eastAsia="Courier New" w:hAnsi="Courier New"/>
+          <w:color w:val="808080"/>
+          <w:rtl w:val="0"/>
+        </w:rPr>
+        <w:t xml:space="preserve">=</w:t>
+      </w:r>
+      <w:r>
+        <w:rPr>
+          <w:rFonts w:ascii="Courier New" w:cs="Courier New" w:eastAsia="Courier New" w:hAnsi="Courier New"/>
+          <w:color w:val="57aaf7"/>
+          <w:rtl w:val="0"/>
+        </w:rPr>
+        <w:t xml:space="preserve">DEBUG # &lt;- A changer à error pour production</w:t>
+      </w:r>
+    </w:p>
+    <w:p>
+      <w:pPr>
+        <w:shd w:fill="1e1f22" w:val="clear"/>
+        <w:jc w:val="both"/>
+        <w:rPr>
+          <w:rFonts w:ascii="Courier New" w:cs="Courier New" w:eastAsia="Courier New" w:hAnsi="Courier New"/>
+          <w:color w:val="57aaf7"/>
+        </w:rPr>
+      </w:pPr>
+      <w:r>
+        <w:rPr>
+          <w:rtl w:val="0"/>
+        </w:rPr>
+      </w:r>
+    </w:p>
+    <w:p>
+      <w:pPr>
+        <w:shd w:fill="1e1f22" w:val="clear"/>
+        <w:jc w:val="both"/>
+        <w:rPr>
+          <w:rFonts w:ascii="Courier New" w:cs="Courier New" w:eastAsia="Courier New" w:hAnsi="Courier New"/>
+          <w:color w:val="57aaf7"/>
+        </w:rPr>
+      </w:pPr>
+      <w:r>
+        <w:rPr>
+          <w:rtl w:val="0"/>
+        </w:rPr>
+      </w:r>
+    </w:p>
+    <w:p>
+      <w:pPr>
+        <w:shd w:fill="1e1f22" w:val="clear"/>
+        <w:jc w:val="both"/>
+        <w:rPr>
+          <w:rFonts w:ascii="Courier New" w:cs="Courier New" w:eastAsia="Courier New" w:hAnsi="Courier New"/>
+          <w:color w:val="57aaf7"/>
+        </w:rPr>
+      </w:pPr>
+      <w:r>
+        <w:rPr>
+          <w:rFonts w:ascii="Courier New" w:cs="Courier New" w:eastAsia="Courier New" w:hAnsi="Courier New"/>
+          <w:color w:val="cf8e6d"/>
+          <w:rtl w:val="0"/>
+        </w:rPr>
+        <w:t xml:space="preserve">logging.level.org.springframework.boot.web.embedded.tomcat</w:t>
+      </w:r>
+      <w:r>
+        <w:rPr>
+          <w:rFonts w:ascii="Courier New" w:cs="Courier New" w:eastAsia="Courier New" w:hAnsi="Courier New"/>
+          <w:color w:val="808080"/>
+          <w:rtl w:val="0"/>
+        </w:rPr>
+        <w:t xml:space="preserve">=</w:t>
+      </w:r>
+      <w:r>
+        <w:rPr>
+          <w:rFonts w:ascii="Courier New" w:cs="Courier New" w:eastAsia="Courier New" w:hAnsi="Courier New"/>
+          <w:color w:val="57aaf7"/>
+          <w:rtl w:val="0"/>
+        </w:rPr>
+        <w:t xml:space="preserve">INFO # &lt;- A changer à error pour production</w:t>
+      </w:r>
+    </w:p>
+    <w:p>
+      <w:pPr>
+        <w:shd w:fill="1e1f22" w:val="clear"/>
+        <w:jc w:val="both"/>
+        <w:rPr>
+          <w:rFonts w:ascii="Courier New" w:cs="Courier New" w:eastAsia="Courier New" w:hAnsi="Courier New"/>
+          <w:color w:val="57aaf7"/>
+        </w:rPr>
+      </w:pPr>
+      <w:r>
+        <w:rPr>
+          <w:rtl w:val="0"/>
+        </w:rPr>
+      </w:r>
+    </w:p>
+    <w:p>
+      <w:pPr>
+        <w:shd w:fill="1e1f22" w:val="clear"/>
+        <w:jc w:val="both"/>
+        <w:rPr>
+          <w:rFonts w:ascii="Courier New" w:cs="Courier New" w:eastAsia="Courier New" w:hAnsi="Courier New"/>
+          <w:color w:val="57aaf7"/>
+        </w:rPr>
+      </w:pPr>
+      <w:r>
+        <w:rPr>
+          <w:rtl w:val="0"/>
+        </w:rPr>
+      </w:r>
+    </w:p>
+    <w:p>
+      <w:pPr>
+        <w:shd w:fill="1e1f22" w:val="clear"/>
+        <w:jc w:val="both"/>
+        <w:rPr>
+          <w:rFonts w:ascii="Courier New" w:cs="Courier New" w:eastAsia="Courier New" w:hAnsi="Courier New"/>
+          <w:color w:val="7a7e85"/>
+        </w:rPr>
+      </w:pPr>
+      <w:r>
+        <w:rPr>
+          <w:rFonts w:ascii="Courier New" w:cs="Courier New" w:eastAsia="Courier New" w:hAnsi="Courier New"/>
+          <w:color w:val="7a7e85"/>
+          <w:rtl w:val="0"/>
+        </w:rPr>
+        <w:t xml:space="preserve"># Log to a file</w:t>
+      </w:r>
+    </w:p>
+    <w:p>
+      <w:pPr>
+        <w:shd w:fill="1e1f22" w:val="clear"/>
+        <w:jc w:val="both"/>
+        <w:rPr>
+          <w:rFonts w:ascii="Courier New" w:cs="Courier New" w:eastAsia="Courier New" w:hAnsi="Courier New"/>
+          <w:color w:val="6aab73"/>
+        </w:rPr>
+      </w:pPr>
+      <w:r>
+        <w:rPr>
+          <w:rFonts w:ascii="Courier New" w:cs="Courier New" w:eastAsia="Courier New" w:hAnsi="Courier New"/>
+          <w:color w:val="cf8e6d"/>
+          <w:rtl w:val="0"/>
+        </w:rPr>
+        <w:t xml:space="preserve">logging.file.name</w:t>
+      </w:r>
+      <w:r>
+        <w:rPr>
+          <w:rFonts w:ascii="Courier New" w:cs="Courier New" w:eastAsia="Courier New" w:hAnsi="Courier New"/>
+          <w:color w:val="808080"/>
+          <w:rtl w:val="0"/>
+        </w:rPr>
+        <w:t xml:space="preserve">=</w:t>
+      </w:r>
+      <w:r>
+        <w:rPr>
+          <w:rFonts w:ascii="Courier New" w:cs="Courier New" w:eastAsia="Courier New" w:hAnsi="Courier New"/>
+          <w:color w:val="6aab73"/>
+          <w:rtl w:val="0"/>
+        </w:rPr>
+        <w:t xml:space="preserve">logs/app.log # &lt;- Fichier de log à définir.</w:t>
+      </w:r>
+    </w:p>
+    <w:p>
+      <w:pPr>
+        <w:shd w:fill="1e1f22" w:val="clear"/>
+        <w:jc w:val="both"/>
+        <w:rPr>
+          <w:rFonts w:ascii="Courier New" w:cs="Courier New" w:eastAsia="Courier New" w:hAnsi="Courier New"/>
+          <w:color w:val="6aab73"/>
+        </w:rPr>
+      </w:pPr>
+      <w:r>
+        <w:rPr>
+          <w:rtl w:val="0"/>
+        </w:rPr>
+      </w:r>
+    </w:p>
+    <w:p>
+      <w:pPr>
+        <w:shd w:fill="1e1f22" w:val="clear"/>
+        <w:jc w:val="both"/>
+        <w:rPr>
+          <w:rFonts w:ascii="Courier New" w:cs="Courier New" w:eastAsia="Courier New" w:hAnsi="Courier New"/>
+          <w:color w:val="7a7e85"/>
+        </w:rPr>
+      </w:pPr>
+      <w:r>
+        <w:rPr>
+          <w:rFonts w:ascii="Courier New" w:cs="Courier New" w:eastAsia="Courier New" w:hAnsi="Courier New"/>
+          <w:color w:val="7a7e85"/>
+          <w:rtl w:val="0"/>
+        </w:rPr>
+        <w:t xml:space="preserve"># Console log pattern</w:t>
+      </w:r>
+    </w:p>
+    <w:p>
+      <w:pPr>
+        <w:shd w:fill="1e1f22" w:val="clear"/>
+        <w:jc w:val="both"/>
+        <w:rPr>
+          <w:rFonts w:ascii="Courier New" w:cs="Courier New" w:eastAsia="Courier New" w:hAnsi="Courier New"/>
+          <w:color w:val="6aab73"/>
+        </w:rPr>
+      </w:pPr>
+      <w:r>
+        <w:rPr>
+          <w:rFonts w:ascii="Courier New" w:cs="Courier New" w:eastAsia="Courier New" w:hAnsi="Courier New"/>
+          <w:color w:val="cf8e6d"/>
+          <w:rtl w:val="0"/>
+        </w:rPr>
+        <w:t xml:space="preserve">logging.pattern.console</w:t>
+      </w:r>
+      <w:r>
+        <w:rPr>
+          <w:rFonts w:ascii="Courier New" w:cs="Courier New" w:eastAsia="Courier New" w:hAnsi="Courier New"/>
+          <w:color w:val="808080"/>
+          <w:rtl w:val="0"/>
+        </w:rPr>
+        <w:t xml:space="preserve">=</w:t>
+      </w:r>
+      <w:r>
+        <w:rPr>
+          <w:rFonts w:ascii="Courier New" w:cs="Courier New" w:eastAsia="Courier New" w:hAnsi="Courier New"/>
+          <w:color w:val="6aab73"/>
+          <w:rtl w:val="0"/>
+        </w:rPr>
+        <w:t xml:space="preserve">%d{yyyy-MM-dd HH:mm:ss} [%thread] %-5level %logger{36} - %msg%n # &lt;- Pattern de la ligne de log en console</w:t>
+      </w:r>
+    </w:p>
+    <w:p>
+      <w:pPr>
+        <w:shd w:fill="1e1f22" w:val="clear"/>
+        <w:jc w:val="both"/>
+        <w:rPr>
+          <w:rFonts w:ascii="Courier New" w:cs="Courier New" w:eastAsia="Courier New" w:hAnsi="Courier New"/>
+          <w:color w:val="6aab73"/>
+        </w:rPr>
+      </w:pPr>
+      <w:r>
+        <w:rPr>
+          <w:rtl w:val="0"/>
+        </w:rPr>
+      </w:r>
+    </w:p>
+    <w:p>
+      <w:pPr>
+        <w:shd w:fill="1e1f22" w:val="clear"/>
+        <w:jc w:val="both"/>
+        <w:rPr>
+          <w:rFonts w:ascii="Courier New" w:cs="Courier New" w:eastAsia="Courier New" w:hAnsi="Courier New"/>
+          <w:color w:val="7a7e85"/>
+        </w:rPr>
+      </w:pPr>
+      <w:r>
+        <w:rPr>
+          <w:rFonts w:ascii="Courier New" w:cs="Courier New" w:eastAsia="Courier New" w:hAnsi="Courier New"/>
+          <w:color w:val="7a7e85"/>
+          <w:rtl w:val="0"/>
+        </w:rPr>
+        <w:t xml:space="preserve"># File log pattern</w:t>
+      </w:r>
+    </w:p>
+    <w:p>
+      <w:pPr>
+        <w:shd w:fill="1e1f22" w:val="clear"/>
+        <w:jc w:val="both"/>
+        <w:rPr>
+          <w:rFonts w:ascii="Courier New" w:cs="Courier New" w:eastAsia="Courier New" w:hAnsi="Courier New"/>
+          <w:color w:val="6aab73"/>
+        </w:rPr>
+      </w:pPr>
+      <w:r>
+        <w:rPr>
+          <w:rFonts w:ascii="Courier New" w:cs="Courier New" w:eastAsia="Courier New" w:hAnsi="Courier New"/>
+          <w:color w:val="cf8e6d"/>
+          <w:rtl w:val="0"/>
+        </w:rPr>
+        <w:t xml:space="preserve">logging.pattern.file</w:t>
+      </w:r>
+      <w:r>
+        <w:rPr>
+          <w:rFonts w:ascii="Courier New" w:cs="Courier New" w:eastAsia="Courier New" w:hAnsi="Courier New"/>
+          <w:color w:val="808080"/>
+          <w:rtl w:val="0"/>
+        </w:rPr>
+        <w:t xml:space="preserve">=</w:t>
+      </w:r>
+      <w:r>
+        <w:rPr>
+          <w:rFonts w:ascii="Courier New" w:cs="Courier New" w:eastAsia="Courier New" w:hAnsi="Courier New"/>
+          <w:color w:val="6aab73"/>
+          <w:rtl w:val="0"/>
+        </w:rPr>
+        <w:t xml:space="preserve">%d{yyyy-MM-dd HH:mm:ss} [%thread] %-5level %logger{36} - %msg%n # &lt;- Pattern de la ligne de log dans le fichier.</w:t>
+      </w:r>
+    </w:p>
+    <w:p>
+      <w:pPr>
+        <w:shd w:fill="1e1f22" w:val="clear"/>
+        <w:jc w:val="both"/>
+        <w:rPr>
+          <w:rFonts w:ascii="Courier New" w:cs="Courier New" w:eastAsia="Courier New" w:hAnsi="Courier New"/>
+          <w:color w:val="6aab73"/>
+        </w:rPr>
+      </w:pPr>
+      <w:r>
+        <w:rPr>
+          <w:rtl w:val="0"/>
+        </w:rPr>
+      </w:r>
+    </w:p>
+    <w:p>
+      <w:pPr>
+        <w:shd w:fill="1e1f22" w:val="clear"/>
+        <w:jc w:val="both"/>
+        <w:rPr>
+          <w:rFonts w:ascii="Courier New" w:cs="Courier New" w:eastAsia="Courier New" w:hAnsi="Courier New"/>
+          <w:color w:val="6aab73"/>
+        </w:rPr>
+      </w:pPr>
+      <w:r>
+        <w:rPr>
+          <w:rtl w:val="0"/>
+        </w:rPr>
+      </w:r>
+    </w:p>
+    <w:p>
+      <w:pPr>
+        <w:shd w:fill="1e1f22" w:val="clear"/>
+        <w:jc w:val="both"/>
+        <w:rPr>
+          <w:rFonts w:ascii="Courier New" w:cs="Courier New" w:eastAsia="Courier New" w:hAnsi="Courier New"/>
+          <w:color w:val="6aab73"/>
+        </w:rPr>
+      </w:pPr>
+      <w:r>
+        <w:rPr>
+          <w:rFonts w:ascii="Courier New" w:cs="Courier New" w:eastAsia="Courier New" w:hAnsi="Courier New"/>
+          <w:color w:val="cf8e6d"/>
+          <w:rtl w:val="0"/>
+        </w:rPr>
+        <w:t xml:space="preserve">fr.afpa.pompey.cda17.apiUrl</w:t>
+      </w:r>
+      <w:r>
+        <w:rPr>
+          <w:rFonts w:ascii="Courier New" w:cs="Courier New" w:eastAsia="Courier New" w:hAnsi="Courier New"/>
+          <w:color w:val="808080"/>
+          <w:rtl w:val="0"/>
+        </w:rPr>
+        <w:t xml:space="preserve">=</w:t>
+      </w:r>
+      <w:hyperlink r:id="rId6">
+        <w:r>
+          <w:rPr>
+            <w:rFonts w:ascii="Courier New" w:cs="Courier New" w:eastAsia="Courier New" w:hAnsi="Courier New"/>
+            <w:color w:val="1155cc"/>
+            <w:u w:val="single"/>
+            <w:rtl w:val="0"/>
+          </w:rPr>
+          <w:t xml:space="preserve">http://localhost:8082</w:t>
+        </w:r>
+      </w:hyperlink>
+      <w:r>
+        <w:rPr>
+          <w:rFonts w:ascii="Courier New" w:cs="Courier New" w:eastAsia="Courier New" w:hAnsi="Courier New"/>
+          <w:color w:val="6aab73"/>
+          <w:rtl w:val="0"/>
+        </w:rPr>
+        <w:t xml:space="preserve"> # &lt;- Url de l’api.</w:t>
+      </w:r>
+    </w:p>
+    <w:p>
+      <w:pPr>
+        <w:shd w:fill="1e1f22" w:val="clear"/>
+        <w:jc w:val="both"/>
+        <w:rPr>
+          <w:rFonts w:ascii="Courier New" w:cs="Courier New" w:eastAsia="Courier New" w:hAnsi="Courier New"/>
+          <w:color w:val="6aab73"/>
+        </w:rPr>
+      </w:pPr>
+      <w:r>
+        <w:rPr>
+          <w:rtl w:val="0"/>
+        </w:rPr>
+      </w:r>
+    </w:p>
+    <w:p>
+      <w:pPr>
+        <w:shd w:fill="1e1f22" w:val="clear"/>
+        <w:jc w:val="both"/>
+        <w:rPr>
+          <w:rFonts w:ascii="Courier New" w:cs="Courier New" w:eastAsia="Courier New" w:hAnsi="Courier New"/>
+          <w:color w:val="cf8e6d"/>
+        </w:rPr>
+      </w:pPr>
+      <w:r>
+        <w:rPr>
+          <w:rFonts w:ascii="Courier New" w:cs="Courier New" w:eastAsia="Courier New" w:hAnsi="Courier New"/>
+          <w:color w:val="cf8e6d"/>
+          <w:rtl w:val="0"/>
+        </w:rPr>
+        <w:t xml:space="preserve">server.error.include-exception</w:t>
+      </w:r>
+      <w:r>
+        <w:rPr>
+          <w:rFonts w:ascii="Courier New" w:cs="Courier New" w:eastAsia="Courier New" w:hAnsi="Courier New"/>
+          <w:color w:val="808080"/>
+          <w:rtl w:val="0"/>
+        </w:rPr>
+        <w:t xml:space="preserve">=</w:t>
+      </w:r>
+      <w:r>
+        <w:rPr>
+          <w:rFonts w:ascii="Courier New" w:cs="Courier New" w:eastAsia="Courier New" w:hAnsi="Courier New"/>
+          <w:color w:val="cf8e6d"/>
+          <w:rtl w:val="0"/>
+        </w:rPr>
+        <w:t xml:space="preserve">true # &lt;- Paramètre d’affichage des exceptions</w:t>
+      </w:r>
+    </w:p>
+    <w:p>
+      <w:pPr>
+        <w:shd w:fill="1e1f22" w:val="clear"/>
+        <w:jc w:val="both"/>
+        <w:rPr>
+          <w:rFonts w:ascii="Courier New" w:cs="Courier New" w:eastAsia="Courier New" w:hAnsi="Courier New"/>
+          <w:i w:val="1"/>
+          <w:color w:val="c77dbb"/>
+        </w:rPr>
+      </w:pPr>
+      <w:r>
+        <w:rPr>
+          <w:rFonts w:ascii="Courier New" w:cs="Courier New" w:eastAsia="Courier New" w:hAnsi="Courier New"/>
+          <w:color w:val="cf8e6d"/>
+          <w:rtl w:val="0"/>
+        </w:rPr>
+        <w:t xml:space="preserve">server.error.include-stacktrace</w:t>
+      </w:r>
+      <w:r>
+        <w:rPr>
+          <w:rFonts w:ascii="Courier New" w:cs="Courier New" w:eastAsia="Courier New" w:hAnsi="Courier New"/>
+          <w:color w:val="808080"/>
+          <w:rtl w:val="0"/>
+        </w:rPr>
+        <w:t xml:space="preserve">=</w:t>
+      </w:r>
+      <w:r>
+        <w:rPr>
+          <w:rFonts w:ascii="Courier New" w:cs="Courier New" w:eastAsia="Courier New" w:hAnsi="Courier New"/>
+          <w:i w:val="1"/>
+          <w:color w:val="c77dbb"/>
+          <w:rtl w:val="0"/>
+        </w:rPr>
+        <w:t xml:space="preserve">always # &lt;- Toujours include la trace</w:t>
+      </w:r>
+    </w:p>
+    <w:p>
+      <w:pPr>
+        <w:shd w:fill="1e1f22" w:val="clear"/>
+        <w:jc w:val="both"/>
+        <w:rPr>
+          <w:rFonts w:ascii="Courier New" w:cs="Courier New" w:eastAsia="Courier New" w:hAnsi="Courier New"/>
+          <w:color w:val="cf8e6d"/>
+        </w:rPr>
+      </w:pPr>
+      <w:r>
+        <w:rPr>
+          <w:rFonts w:ascii="Courier New" w:cs="Courier New" w:eastAsia="Courier New" w:hAnsi="Courier New"/>
+          <w:color w:val="cf8e6d"/>
+          <w:rtl w:val="0"/>
+        </w:rPr>
+        <w:t xml:space="preserve">server.error.whitelabel.enabled</w:t>
+      </w:r>
+      <w:r>
+        <w:rPr>
+          <w:rFonts w:ascii="Courier New" w:cs="Courier New" w:eastAsia="Courier New" w:hAnsi="Courier New"/>
+          <w:color w:val="808080"/>
+          <w:rtl w:val="0"/>
+        </w:rPr>
+        <w:t xml:space="preserve">=</w:t>
+      </w:r>
+      <w:r>
+        <w:rPr>
+          <w:rFonts w:ascii="Courier New" w:cs="Courier New" w:eastAsia="Courier New" w:hAnsi="Courier New"/>
+          <w:color w:val="cf8e6d"/>
+          <w:rtl w:val="0"/>
+        </w:rPr>
+        <w:t xml:space="preserve">false # &lt;- Ne pas afficher la page d’erreur par défaut.</w:t>
+      </w:r>
+    </w:p>
+    <w:p>
+      <w:pPr>
+        <w:shd w:fill="1e1f22" w:val="clear"/>
+        <w:jc w:val="both"/>
+        <w:rPr>
+          <w:rFonts w:ascii="Courier New" w:cs="Courier New" w:eastAsia="Courier New" w:hAnsi="Courier New"/>
+          <w:color w:val="6aab73"/>
+        </w:rPr>
+      </w:pPr>
+      <w:r>
+        <w:rPr>
+          <w:rFonts w:ascii="Courier New" w:cs="Courier New" w:eastAsia="Courier New" w:hAnsi="Courier New"/>
+          <w:color w:val="cf8e6d"/>
+          <w:rtl w:val="0"/>
+        </w:rPr>
+        <w:t xml:space="preserve">server.error.path</w:t>
+      </w:r>
+      <w:r>
+        <w:rPr>
+          <w:rFonts w:ascii="Courier New" w:cs="Courier New" w:eastAsia="Courier New" w:hAnsi="Courier New"/>
+          <w:color w:val="808080"/>
+          <w:rtl w:val="0"/>
+        </w:rPr>
+        <w:t xml:space="preserve">=</w:t>
+      </w:r>
+      <w:r>
+        <w:rPr>
+          <w:rFonts w:ascii="Courier New" w:cs="Courier New" w:eastAsia="Courier New" w:hAnsi="Courier New"/>
+          <w:color w:val="6aab73"/>
+          <w:rtl w:val="0"/>
+        </w:rPr>
+        <w:t xml:space="preserve">/error </w:t>
+      </w:r>
+    </w:p>
+    <w:p>
+      <w:pPr>
+        <w:jc w:val="both"/>
+        <w:rPr/>
+      </w:pPr>
+      <w:r>
+        <w:rPr>
+          <w:rtl w:val="0"/>
+        </w:rPr>
       </w:r>
     </w:p>
     <w:sectPr>
@@ -155,7 +1826,460 @@
 </file>
 
 <file path=word/numbering.xml><?xml version="1.0" encoding="utf-8"?>
-<w:numbering xmlns:mc="http://schemas.openxmlformats.org/markup-compatibility/2006" xmlns:o="urn:schemas-microsoft-com:office:office" xmlns:r="http://schemas.openxmlformats.org/officeDocument/2006/relationships" xmlns:m="http://schemas.openxmlformats.org/officeDocument/2006/math" xmlns:v="urn:schemas-microsoft-com:vml" xmlns:wp="http://schemas.openxmlformats.org/drawingml/2006/wordprocessingDrawing" xmlns:w10="urn:schemas-microsoft-com:office:word" xmlns:w="http://schemas.openxmlformats.org/wordprocessingml/2006/main" xmlns:wne="http://schemas.microsoft.com/office/word/2006/wordml" xmlns:sl="http://schemas.openxmlformats.org/schemaLibrary/2006/main" xmlns:a="http://schemas.openxmlformats.org/drawingml/2006/main" xmlns:pic="http://schemas.openxmlformats.org/drawingml/2006/picture" xmlns:c="http://schemas.openxmlformats.org/drawingml/2006/chart" xmlns:lc="http://schemas.openxmlformats.org/drawingml/2006/lockedCanvas" xmlns:dgm="http://schemas.openxmlformats.org/drawingml/2006/diagram" xmlns:wps="http://schemas.microsoft.com/office/word/2010/wordprocessingShape" xmlns:wpg="http://schemas.microsoft.com/office/word/2010/wordprocessingGroup" xmlns:w14="http://schemas.microsoft.com/office/word/2010/wordml" xmlns:w15="http://schemas.microsoft.com/office/word/2012/wordml" xmlns:w16="http://schemas.microsoft.com/office/word/2018/wordml" xmlns:w16cex="http://schemas.microsoft.com/office/word/2018/wordml/cex" xmlns:w16cid="http://schemas.microsoft.com/office/word/2016/wordml/cid" xmlns="http://schemas.microsoft.com/office/tasks/2019/documenttasks" xmlns:cr="http://schemas.microsoft.com/office/comments/2020/reactions"/>
+<w:numbering xmlns:mc="http://schemas.openxmlformats.org/markup-compatibility/2006" xmlns:o="urn:schemas-microsoft-com:office:office" xmlns:r="http://schemas.openxmlformats.org/officeDocument/2006/relationships" xmlns:m="http://schemas.openxmlformats.org/officeDocument/2006/math" xmlns:v="urn:schemas-microsoft-com:vml" xmlns:wp="http://schemas.openxmlformats.org/drawingml/2006/wordprocessingDrawing" xmlns:w10="urn:schemas-microsoft-com:office:word" xmlns:w="http://schemas.openxmlformats.org/wordprocessingml/2006/main" xmlns:wne="http://schemas.microsoft.com/office/word/2006/wordml" xmlns:sl="http://schemas.openxmlformats.org/schemaLibrary/2006/main" xmlns:a="http://schemas.openxmlformats.org/drawingml/2006/main" xmlns:pic="http://schemas.openxmlformats.org/drawingml/2006/picture" xmlns:c="http://schemas.openxmlformats.org/drawingml/2006/chart" xmlns:lc="http://schemas.openxmlformats.org/drawingml/2006/lockedCanvas" xmlns:dgm="http://schemas.openxmlformats.org/drawingml/2006/diagram" xmlns:wps="http://schemas.microsoft.com/office/word/2010/wordprocessingShape" xmlns:wpg="http://schemas.microsoft.com/office/word/2010/wordprocessingGroup" xmlns:w14="http://schemas.microsoft.com/office/word/2010/wordml" xmlns:w15="http://schemas.microsoft.com/office/word/2012/wordml" xmlns:w16="http://schemas.microsoft.com/office/word/2018/wordml" xmlns:w16cex="http://schemas.microsoft.com/office/word/2018/wordml/cex" xmlns:w16cid="http://schemas.microsoft.com/office/word/2016/wordml/cid" xmlns="http://schemas.microsoft.com/office/tasks/2019/documenttasks" xmlns:cr="http://schemas.microsoft.com/office/comments/2020/reactions">
+  <w:abstractNum w:abstractNumId="1">
+    <w:lvl w:ilvl="0">
+      <w:start w:val="1"/>
+      <w:numFmt w:val="bullet"/>
+      <w:lvlText w:val="●"/>
+      <w:lvlJc w:val="left"/>
+      <w:pPr>
+        <w:ind w:left="720" w:hanging="360"/>
+      </w:pPr>
+      <w:rPr>
+        <w:u w:val="none"/>
+      </w:rPr>
+    </w:lvl>
+    <w:lvl w:ilvl="1">
+      <w:start w:val="1"/>
+      <w:numFmt w:val="bullet"/>
+      <w:lvlText w:val="○"/>
+      <w:lvlJc w:val="left"/>
+      <w:pPr>
+        <w:ind w:left="1440" w:hanging="360"/>
+      </w:pPr>
+      <w:rPr>
+        <w:u w:val="none"/>
+      </w:rPr>
+    </w:lvl>
+    <w:lvl w:ilvl="2">
+      <w:start w:val="1"/>
+      <w:numFmt w:val="bullet"/>
+      <w:lvlText w:val="■"/>
+      <w:lvlJc w:val="left"/>
+      <w:pPr>
+        <w:ind w:left="2160" w:hanging="360"/>
+      </w:pPr>
+      <w:rPr>
+        <w:u w:val="none"/>
+      </w:rPr>
+    </w:lvl>
+    <w:lvl w:ilvl="3">
+      <w:start w:val="1"/>
+      <w:numFmt w:val="bullet"/>
+      <w:lvlText w:val="●"/>
+      <w:lvlJc w:val="left"/>
+      <w:pPr>
+        <w:ind w:left="2880" w:hanging="360"/>
+      </w:pPr>
+      <w:rPr>
+        <w:u w:val="none"/>
+      </w:rPr>
+    </w:lvl>
+    <w:lvl w:ilvl="4">
+      <w:start w:val="1"/>
+      <w:numFmt w:val="bullet"/>
+      <w:lvlText w:val="○"/>
+      <w:lvlJc w:val="left"/>
+      <w:pPr>
+        <w:ind w:left="3600" w:hanging="360"/>
+      </w:pPr>
+      <w:rPr>
+        <w:u w:val="none"/>
+      </w:rPr>
+    </w:lvl>
+    <w:lvl w:ilvl="5">
+      <w:start w:val="1"/>
+      <w:numFmt w:val="bullet"/>
+      <w:lvlText w:val="■"/>
+      <w:lvlJc w:val="left"/>
+      <w:pPr>
+        <w:ind w:left="4320" w:hanging="360"/>
+      </w:pPr>
+      <w:rPr>
+        <w:u w:val="none"/>
+      </w:rPr>
+    </w:lvl>
+    <w:lvl w:ilvl="6">
+      <w:start w:val="1"/>
+      <w:numFmt w:val="bullet"/>
+      <w:lvlText w:val="●"/>
+      <w:lvlJc w:val="left"/>
+      <w:pPr>
+        <w:ind w:left="5040" w:hanging="360"/>
+      </w:pPr>
+      <w:rPr>
+        <w:u w:val="none"/>
+      </w:rPr>
+    </w:lvl>
+    <w:lvl w:ilvl="7">
+      <w:start w:val="1"/>
+      <w:numFmt w:val="bullet"/>
+      <w:lvlText w:val="○"/>
+      <w:lvlJc w:val="left"/>
+      <w:pPr>
+        <w:ind w:left="5760" w:hanging="360"/>
+      </w:pPr>
+      <w:rPr>
+        <w:u w:val="none"/>
+      </w:rPr>
+    </w:lvl>
+    <w:lvl w:ilvl="8">
+      <w:start w:val="1"/>
+      <w:numFmt w:val="bullet"/>
+      <w:lvlText w:val="■"/>
+      <w:lvlJc w:val="left"/>
+      <w:pPr>
+        <w:ind w:left="6480" w:hanging="360"/>
+      </w:pPr>
+      <w:rPr>
+        <w:u w:val="none"/>
+      </w:rPr>
+    </w:lvl>
+  </w:abstractNum>
+  <w:abstractNum w:abstractNumId="2">
+    <w:lvl w:ilvl="0">
+      <w:start w:val="1"/>
+      <w:numFmt w:val="bullet"/>
+      <w:lvlText w:val="●"/>
+      <w:lvlJc w:val="left"/>
+      <w:pPr>
+        <w:ind w:left="720" w:hanging="360"/>
+      </w:pPr>
+      <w:rPr>
+        <w:u w:val="none"/>
+      </w:rPr>
+    </w:lvl>
+    <w:lvl w:ilvl="1">
+      <w:start w:val="1"/>
+      <w:numFmt w:val="bullet"/>
+      <w:lvlText w:val="○"/>
+      <w:lvlJc w:val="left"/>
+      <w:pPr>
+        <w:ind w:left="1440" w:hanging="360"/>
+      </w:pPr>
+      <w:rPr>
+        <w:u w:val="none"/>
+      </w:rPr>
+    </w:lvl>
+    <w:lvl w:ilvl="2">
+      <w:start w:val="1"/>
+      <w:numFmt w:val="bullet"/>
+      <w:lvlText w:val="■"/>
+      <w:lvlJc w:val="left"/>
+      <w:pPr>
+        <w:ind w:left="2160" w:hanging="360"/>
+      </w:pPr>
+      <w:rPr>
+        <w:u w:val="none"/>
+      </w:rPr>
+    </w:lvl>
+    <w:lvl w:ilvl="3">
+      <w:start w:val="1"/>
+      <w:numFmt w:val="bullet"/>
+      <w:lvlText w:val="●"/>
+      <w:lvlJc w:val="left"/>
+      <w:pPr>
+        <w:ind w:left="2880" w:hanging="360"/>
+      </w:pPr>
+      <w:rPr>
+        <w:u w:val="none"/>
+      </w:rPr>
+    </w:lvl>
+    <w:lvl w:ilvl="4">
+      <w:start w:val="1"/>
+      <w:numFmt w:val="bullet"/>
+      <w:lvlText w:val="○"/>
+      <w:lvlJc w:val="left"/>
+      <w:pPr>
+        <w:ind w:left="3600" w:hanging="360"/>
+      </w:pPr>
+      <w:rPr>
+        <w:u w:val="none"/>
+      </w:rPr>
+    </w:lvl>
+    <w:lvl w:ilvl="5">
+      <w:start w:val="1"/>
+      <w:numFmt w:val="bullet"/>
+      <w:lvlText w:val="■"/>
+      <w:lvlJc w:val="left"/>
+      <w:pPr>
+        <w:ind w:left="4320" w:hanging="360"/>
+      </w:pPr>
+      <w:rPr>
+        <w:u w:val="none"/>
+      </w:rPr>
+    </w:lvl>
+    <w:lvl w:ilvl="6">
+      <w:start w:val="1"/>
+      <w:numFmt w:val="bullet"/>
+      <w:lvlText w:val="●"/>
+      <w:lvlJc w:val="left"/>
+      <w:pPr>
+        <w:ind w:left="5040" w:hanging="360"/>
+      </w:pPr>
+      <w:rPr>
+        <w:u w:val="none"/>
+      </w:rPr>
+    </w:lvl>
+    <w:lvl w:ilvl="7">
+      <w:start w:val="1"/>
+      <w:numFmt w:val="bullet"/>
+      <w:lvlText w:val="○"/>
+      <w:lvlJc w:val="left"/>
+      <w:pPr>
+        <w:ind w:left="5760" w:hanging="360"/>
+      </w:pPr>
+      <w:rPr>
+        <w:u w:val="none"/>
+      </w:rPr>
+    </w:lvl>
+    <w:lvl w:ilvl="8">
+      <w:start w:val="1"/>
+      <w:numFmt w:val="bullet"/>
+      <w:lvlText w:val="■"/>
+      <w:lvlJc w:val="left"/>
+      <w:pPr>
+        <w:ind w:left="6480" w:hanging="360"/>
+      </w:pPr>
+      <w:rPr>
+        <w:u w:val="none"/>
+      </w:rPr>
+    </w:lvl>
+  </w:abstractNum>
+  <w:abstractNum w:abstractNumId="3">
+    <w:lvl w:ilvl="0">
+      <w:start w:val="1"/>
+      <w:numFmt w:val="bullet"/>
+      <w:lvlText w:val="●"/>
+      <w:lvlJc w:val="left"/>
+      <w:pPr>
+        <w:ind w:left="720" w:hanging="360"/>
+      </w:pPr>
+      <w:rPr>
+        <w:u w:val="none"/>
+      </w:rPr>
+    </w:lvl>
+    <w:lvl w:ilvl="1">
+      <w:start w:val="1"/>
+      <w:numFmt w:val="bullet"/>
+      <w:lvlText w:val="○"/>
+      <w:lvlJc w:val="left"/>
+      <w:pPr>
+        <w:ind w:left="1440" w:hanging="360"/>
+      </w:pPr>
+      <w:rPr>
+        <w:u w:val="none"/>
+      </w:rPr>
+    </w:lvl>
+    <w:lvl w:ilvl="2">
+      <w:start w:val="1"/>
+      <w:numFmt w:val="bullet"/>
+      <w:lvlText w:val="■"/>
+      <w:lvlJc w:val="left"/>
+      <w:pPr>
+        <w:ind w:left="2160" w:hanging="360"/>
+      </w:pPr>
+      <w:rPr>
+        <w:u w:val="none"/>
+      </w:rPr>
+    </w:lvl>
+    <w:lvl w:ilvl="3">
+      <w:start w:val="1"/>
+      <w:numFmt w:val="bullet"/>
+      <w:lvlText w:val="●"/>
+      <w:lvlJc w:val="left"/>
+      <w:pPr>
+        <w:ind w:left="2880" w:hanging="360"/>
+      </w:pPr>
+      <w:rPr>
+        <w:u w:val="none"/>
+      </w:rPr>
+    </w:lvl>
+    <w:lvl w:ilvl="4">
+      <w:start w:val="1"/>
+      <w:numFmt w:val="bullet"/>
+      <w:lvlText w:val="○"/>
+      <w:lvlJc w:val="left"/>
+      <w:pPr>
+        <w:ind w:left="3600" w:hanging="360"/>
+      </w:pPr>
+      <w:rPr>
+        <w:u w:val="none"/>
+      </w:rPr>
+    </w:lvl>
+    <w:lvl w:ilvl="5">
+      <w:start w:val="1"/>
+      <w:numFmt w:val="bullet"/>
+      <w:lvlText w:val="■"/>
+      <w:lvlJc w:val="left"/>
+      <w:pPr>
+        <w:ind w:left="4320" w:hanging="360"/>
+      </w:pPr>
+      <w:rPr>
+        <w:u w:val="none"/>
+      </w:rPr>
+    </w:lvl>
+    <w:lvl w:ilvl="6">
+      <w:start w:val="1"/>
+      <w:numFmt w:val="bullet"/>
+      <w:lvlText w:val="●"/>
+      <w:lvlJc w:val="left"/>
+      <w:pPr>
+        <w:ind w:left="5040" w:hanging="360"/>
+      </w:pPr>
+      <w:rPr>
+        <w:u w:val="none"/>
+      </w:rPr>
+    </w:lvl>
+    <w:lvl w:ilvl="7">
+      <w:start w:val="1"/>
+      <w:numFmt w:val="bullet"/>
+      <w:lvlText w:val="○"/>
+      <w:lvlJc w:val="left"/>
+      <w:pPr>
+        <w:ind w:left="5760" w:hanging="360"/>
+      </w:pPr>
+      <w:rPr>
+        <w:u w:val="none"/>
+      </w:rPr>
+    </w:lvl>
+    <w:lvl w:ilvl="8">
+      <w:start w:val="1"/>
+      <w:numFmt w:val="bullet"/>
+      <w:lvlText w:val="■"/>
+      <w:lvlJc w:val="left"/>
+      <w:pPr>
+        <w:ind w:left="6480" w:hanging="360"/>
+      </w:pPr>
+      <w:rPr>
+        <w:u w:val="none"/>
+      </w:rPr>
+    </w:lvl>
+  </w:abstractNum>
+  <w:abstractNum w:abstractNumId="4">
+    <w:lvl w:ilvl="0">
+      <w:start w:val="1"/>
+      <w:numFmt w:val="bullet"/>
+      <w:lvlText w:val="●"/>
+      <w:lvlJc w:val="left"/>
+      <w:pPr>
+        <w:ind w:left="720" w:hanging="360"/>
+      </w:pPr>
+      <w:rPr>
+        <w:u w:val="none"/>
+      </w:rPr>
+    </w:lvl>
+    <w:lvl w:ilvl="1">
+      <w:start w:val="1"/>
+      <w:numFmt w:val="bullet"/>
+      <w:lvlText w:val="○"/>
+      <w:lvlJc w:val="left"/>
+      <w:pPr>
+        <w:ind w:left="1440" w:hanging="360"/>
+      </w:pPr>
+      <w:rPr>
+        <w:u w:val="none"/>
+      </w:rPr>
+    </w:lvl>
+    <w:lvl w:ilvl="2">
+      <w:start w:val="1"/>
+      <w:numFmt w:val="bullet"/>
+      <w:lvlText w:val="■"/>
+      <w:lvlJc w:val="left"/>
+      <w:pPr>
+        <w:ind w:left="2160" w:hanging="360"/>
+      </w:pPr>
+      <w:rPr>
+        <w:u w:val="none"/>
+      </w:rPr>
+    </w:lvl>
+    <w:lvl w:ilvl="3">
+      <w:start w:val="1"/>
+      <w:numFmt w:val="bullet"/>
+      <w:lvlText w:val="●"/>
+      <w:lvlJc w:val="left"/>
+      <w:pPr>
+        <w:ind w:left="2880" w:hanging="360"/>
+      </w:pPr>
+      <w:rPr>
+        <w:u w:val="none"/>
+      </w:rPr>
+    </w:lvl>
+    <w:lvl w:ilvl="4">
+      <w:start w:val="1"/>
+      <w:numFmt w:val="bullet"/>
+      <w:lvlText w:val="○"/>
+      <w:lvlJc w:val="left"/>
+      <w:pPr>
+        <w:ind w:left="3600" w:hanging="360"/>
+      </w:pPr>
+      <w:rPr>
+        <w:u w:val="none"/>
+      </w:rPr>
+    </w:lvl>
+    <w:lvl w:ilvl="5">
+      <w:start w:val="1"/>
+      <w:numFmt w:val="bullet"/>
+      <w:lvlText w:val="■"/>
+      <w:lvlJc w:val="left"/>
+      <w:pPr>
+        <w:ind w:left="4320" w:hanging="360"/>
+      </w:pPr>
+      <w:rPr>
+        <w:u w:val="none"/>
+      </w:rPr>
+    </w:lvl>
+    <w:lvl w:ilvl="6">
+      <w:start w:val="1"/>
+      <w:numFmt w:val="bullet"/>
+      <w:lvlText w:val="●"/>
+      <w:lvlJc w:val="left"/>
+      <w:pPr>
+        <w:ind w:left="5040" w:hanging="360"/>
+      </w:pPr>
+      <w:rPr>
+        <w:u w:val="none"/>
+      </w:rPr>
+    </w:lvl>
+    <w:lvl w:ilvl="7">
+      <w:start w:val="1"/>
+      <w:numFmt w:val="bullet"/>
+      <w:lvlText w:val="○"/>
+      <w:lvlJc w:val="left"/>
+      <w:pPr>
+        <w:ind w:left="5760" w:hanging="360"/>
+      </w:pPr>
+      <w:rPr>
+        <w:u w:val="none"/>
+      </w:rPr>
+    </w:lvl>
+    <w:lvl w:ilvl="8">
+      <w:start w:val="1"/>
+      <w:numFmt w:val="bullet"/>
+      <w:lvlText w:val="■"/>
+      <w:lvlJc w:val="left"/>
+      <w:pPr>
+        <w:ind w:left="6480" w:hanging="360"/>
+      </w:pPr>
+      <w:rPr>
+        <w:u w:val="none"/>
+      </w:rPr>
+    </w:lvl>
+  </w:abstractNum>
+  <w:num w:numId="1">
+    <w:abstractNumId w:val="1"/>
+  </w:num>
+  <w:num w:numId="2">
+    <w:abstractNumId w:val="2"/>
+  </w:num>
+  <w:num w:numId="3">
+    <w:abstractNumId w:val="3"/>
+  </w:num>
+  <w:num w:numId="4">
+    <w:abstractNumId w:val="4"/>
+  </w:num>
+</w:numbering>
 </file>
 
 <file path=word/styles.xml><?xml version="1.0" encoding="utf-8"?>

</xml_diff>